<commit_message>
Einfügen von erstellten Antworten
</commit_message>
<xml_diff>
--- a/StakeholderInterviewFragen.docx
+++ b/StakeholderInterviewFragen.docx
@@ -1,6 +1,6 @@
 
 <file path=word/document.xml><?xml version="1.0" encoding="utf-8"?>
-<w:document xmlns:wpc="http://schemas.microsoft.com/office/word/2010/wordprocessingCanvas" xmlns:cx="http://schemas.microsoft.com/office/drawing/2014/chartex" xmlns:cx1="http://schemas.microsoft.com/office/drawing/2015/9/8/chartex" xmlns:cx2="http://schemas.microsoft.com/office/drawing/2015/10/21/chartex" xmlns:cx3="http://schemas.microsoft.com/office/drawing/2016/5/9/chartex" xmlns:cx4="http://schemas.microsoft.com/office/drawing/2016/5/10/chartex" xmlns:cx5="http://schemas.microsoft.com/office/drawing/2016/5/11/chartex" xmlns:cx6="http://schemas.microsoft.com/office/drawing/2016/5/12/chartex" xmlns:cx7="http://schemas.microsoft.com/office/drawing/2016/5/13/chartex" xmlns:cx8="http://schemas.microsoft.com/office/drawing/2016/5/14/chartex" xmlns:mc="http://schemas.openxmlformats.org/markup-compatibility/2006" xmlns:aink="http://schemas.microsoft.com/office/drawing/2016/ink" xmlns:am3d="http://schemas.microsoft.com/office/drawing/2017/model3d" xmlns:o="urn:schemas-microsoft-com:office:office" xmlns:oel="http://schemas.microsoft.com/office/2019/extlst" xmlns:r="http://schemas.openxmlformats.org/officeDocument/2006/relationships" xmlns:m="http://schemas.openxmlformats.org/officeDocument/2006/math" xmlns:v="urn:schemas-microsoft-com:vml" xmlns:wp14="http://schemas.microsoft.com/office/word/2010/wordprocessingDrawing" xmlns:wp="http://schemas.openxmlformats.org/drawingml/2006/wordprocessingDrawing" xmlns:w10="urn:schemas-microsoft-com:office:word" xmlns:w="http://schemas.openxmlformats.org/wordprocessingml/2006/main" xmlns:w14="http://schemas.microsoft.com/office/word/2010/wordml" xmlns:w15="http://schemas.microsoft.com/office/word/2012/wordml" xmlns:w16cex="http://schemas.microsoft.com/office/word/2018/wordml/cex" xmlns:w16cid="http://schemas.microsoft.com/office/word/2016/wordml/cid" xmlns:w16="http://schemas.microsoft.com/office/word/2018/wordml" xmlns:w16sdtdh="http://schemas.microsoft.com/office/word/2020/wordml/sdtdatahash" xmlns:w16se="http://schemas.microsoft.com/office/word/2015/wordml/symex" xmlns:wpg="http://schemas.microsoft.com/office/word/2010/wordprocessingGroup" xmlns:wpi="http://schemas.microsoft.com/office/word/2010/wordprocessingInk" xmlns:wne="http://schemas.microsoft.com/office/word/2006/wordml" xmlns:wps="http://schemas.microsoft.com/office/word/2010/wordprocessingShape" mc:Ignorable="w14 w15 w16se w16cid w16 w16cex w16sdtdh wp14">
+<w:document xmlns:wpc="http://schemas.microsoft.com/office/word/2010/wordprocessingCanvas" xmlns:cx="http://schemas.microsoft.com/office/drawing/2014/chartex" xmlns:cx1="http://schemas.microsoft.com/office/drawing/2015/9/8/chartex" xmlns:cx2="http://schemas.microsoft.com/office/drawing/2015/10/21/chartex" xmlns:cx3="http://schemas.microsoft.com/office/drawing/2016/5/9/chartex" xmlns:cx4="http://schemas.microsoft.com/office/drawing/2016/5/10/chartex" xmlns:cx5="http://schemas.microsoft.com/office/drawing/2016/5/11/chartex" xmlns:cx6="http://schemas.microsoft.com/office/drawing/2016/5/12/chartex" xmlns:cx7="http://schemas.microsoft.com/office/drawing/2016/5/13/chartex" xmlns:cx8="http://schemas.microsoft.com/office/drawing/2016/5/14/chartex" xmlns:mc="http://schemas.openxmlformats.org/markup-compatibility/2006" xmlns:aink="http://schemas.microsoft.com/office/drawing/2016/ink" xmlns:am3d="http://schemas.microsoft.com/office/drawing/2017/model3d" xmlns:o="urn:schemas-microsoft-com:office:office" xmlns:oel="http://schemas.microsoft.com/office/2019/extlst" xmlns:r="http://schemas.openxmlformats.org/officeDocument/2006/relationships" xmlns:m="http://schemas.openxmlformats.org/officeDocument/2006/math" xmlns:v="urn:schemas-microsoft-com:vml" xmlns:wp14="http://schemas.microsoft.com/office/word/2010/wordprocessingDrawing" xmlns:wp="http://schemas.openxmlformats.org/drawingml/2006/wordprocessingDrawing" xmlns:w10="urn:schemas-microsoft-com:office:word" xmlns:w="http://schemas.openxmlformats.org/wordprocessingml/2006/main" xmlns:w14="http://schemas.microsoft.com/office/word/2010/wordml" xmlns:w15="http://schemas.microsoft.com/office/word/2012/wordml" xmlns:w16cex="http://schemas.microsoft.com/office/word/2018/wordml/cex" xmlns:w16cid="http://schemas.microsoft.com/office/word/2016/wordml/cid" xmlns:w16="http://schemas.microsoft.com/office/word/2018/wordml" xmlns:w16du="http://schemas.microsoft.com/office/word/2023/wordml/word16du" xmlns:w16sdtdh="http://schemas.microsoft.com/office/word/2020/wordml/sdtdatahash" xmlns:w16se="http://schemas.microsoft.com/office/word/2015/wordml/symex" xmlns:wpg="http://schemas.microsoft.com/office/word/2010/wordprocessingGroup" xmlns:wpi="http://schemas.microsoft.com/office/word/2010/wordprocessingInk" xmlns:wne="http://schemas.microsoft.com/office/word/2006/wordml" xmlns:wps="http://schemas.microsoft.com/office/word/2010/wordprocessingShape" mc:Ignorable="w14 w15 w16se w16cid w16 w16cex w16sdtdh wp14">
   <w:body>
     <w:p>
       <w:pPr>
@@ -9,8 +9,16 @@
           <w:ilvl w:val="0"/>
           <w:numId w:val="2"/>
         </w:numPr>
-      </w:pPr>
-      <w:r>
+        <w:rPr>
+          <w:b/>
+          <w:bCs/>
+        </w:rPr>
+      </w:pPr>
+      <w:r>
+        <w:rPr>
+          <w:b/>
+          <w:bCs/>
+        </w:rPr>
         <w:t>Wie bewerten Sie die Benutzeroberfläche der App?</w:t>
       </w:r>
     </w:p>
@@ -19,10 +27,83 @@
         <w:pStyle w:val="Listenabsatz"/>
         <w:numPr>
           <w:ilvl w:val="0"/>
+          <w:numId w:val="3"/>
+        </w:numPr>
+      </w:pPr>
+      <w:r>
+        <w:t>Gut</w:t>
+      </w:r>
+    </w:p>
+    <w:p>
+      <w:pPr>
+        <w:pStyle w:val="Listenabsatz"/>
+        <w:numPr>
+          <w:ilvl w:val="0"/>
+          <w:numId w:val="3"/>
+        </w:numPr>
+      </w:pPr>
+      <w:r>
+        <w:t>Entwickelt um eine benutzerfreundliche und intuitive Erfahrung zu bieten</w:t>
+      </w:r>
+    </w:p>
+    <w:p>
+      <w:pPr>
+        <w:pStyle w:val="Listenabsatz"/>
+        <w:numPr>
+          <w:ilvl w:val="0"/>
+          <w:numId w:val="3"/>
+        </w:numPr>
+      </w:pPr>
+      <w:r>
+        <w:t>Übersichtliche Navigation, klare Menüstrukturen und ansprechendes Design</w:t>
+      </w:r>
+    </w:p>
+    <w:p>
+      <w:pPr>
+        <w:pStyle w:val="Listenabsatz"/>
+        <w:numPr>
+          <w:ilvl w:val="0"/>
+          <w:numId w:val="3"/>
+        </w:numPr>
+      </w:pPr>
+      <w:r>
+        <w:t>Einige Benutzer haben jedoch angemerkt, dass bestimmte Funktionen nicht immer leicht zugänglich sind</w:t>
+      </w:r>
+    </w:p>
+    <w:p>
+      <w:pPr>
+        <w:pStyle w:val="Listenabsatz"/>
+        <w:numPr>
+          <w:ilvl w:val="0"/>
+          <w:numId w:val="3"/>
+        </w:numPr>
+      </w:pPr>
+      <w:r>
+        <w:t>Verbesserungspotenzial in Bezug auf die Platzierung bestimmter Funktionen</w:t>
+      </w:r>
+    </w:p>
+    <w:p>
+      <w:pPr>
+        <w:ind w:left="360"/>
+      </w:pPr>
+    </w:p>
+    <w:p>
+      <w:pPr>
+        <w:pStyle w:val="Listenabsatz"/>
+        <w:numPr>
+          <w:ilvl w:val="0"/>
           <w:numId w:val="2"/>
         </w:numPr>
-      </w:pPr>
-      <w:r>
+        <w:rPr>
+          <w:b/>
+          <w:bCs/>
+        </w:rPr>
+      </w:pPr>
+      <w:r>
+        <w:rPr>
+          <w:b/>
+          <w:bCs/>
+        </w:rPr>
         <w:t>Sind Ihnen Features der App bekannt, die wenige Benutzer kennen/nutzen?</w:t>
       </w:r>
     </w:p>
@@ -31,10 +112,107 @@
         <w:pStyle w:val="Listenabsatz"/>
         <w:numPr>
           <w:ilvl w:val="0"/>
+          <w:numId w:val="3"/>
+        </w:numPr>
+        <w:rPr>
+          <w:b/>
+          <w:bCs/>
+        </w:rPr>
+      </w:pPr>
+      <w:r>
+        <w:t>Sich über aktuelle Störungen und Baumaßnahmen auf der Strecke zu informieren (Reiseplanung anpassen und unnötige Unannehmlichkeiten vermeiden)</w:t>
+      </w:r>
+    </w:p>
+    <w:p>
+      <w:pPr>
+        <w:pStyle w:val="Listenabsatz"/>
+        <w:numPr>
+          <w:ilvl w:val="0"/>
+          <w:numId w:val="3"/>
+        </w:numPr>
+        <w:rPr>
+          <w:b/>
+          <w:bCs/>
+        </w:rPr>
+      </w:pPr>
+      <w:r>
+        <w:t>Benutzer können in der App, ihre bevorzugten Verbindungen speichern und personalisierte Reisevorschläge erhalten</w:t>
+      </w:r>
+    </w:p>
+    <w:p>
+      <w:pPr>
+        <w:pStyle w:val="Listenabsatz"/>
+        <w:numPr>
+          <w:ilvl w:val="0"/>
+          <w:numId w:val="3"/>
+        </w:numPr>
+        <w:rPr>
+          <w:b/>
+          <w:bCs/>
+        </w:rPr>
+      </w:pPr>
+      <w:r>
+        <w:t>Die Möglichkeit, Push-Benachrichtigungen für aktuelle Störungen oder Änderungen im Fahrplan zu aktivieren, wird ebenfalls von wenigen Benutzern genutzt</w:t>
+      </w:r>
+    </w:p>
+    <w:p>
+      <w:pPr>
+        <w:pStyle w:val="Listenabsatz"/>
+        <w:numPr>
+          <w:ilvl w:val="0"/>
+          <w:numId w:val="3"/>
+        </w:numPr>
+        <w:rPr>
+          <w:b/>
+          <w:bCs/>
+        </w:rPr>
+      </w:pPr>
+      <w:r>
+        <w:t>Benutzer können individuelle Filter für ihre Suchergebnisse festlegen</w:t>
+      </w:r>
+    </w:p>
+    <w:p>
+      <w:pPr>
+        <w:pStyle w:val="Listenabsatz"/>
+        <w:numPr>
+          <w:ilvl w:val="0"/>
+          <w:numId w:val="3"/>
+        </w:numPr>
+        <w:rPr>
+          <w:b/>
+          <w:bCs/>
+        </w:rPr>
+      </w:pPr>
+      <w:r>
+        <w:t>Bevorzugte Abfahrts- und Ankunftsorte speichern</w:t>
+      </w:r>
+    </w:p>
+    <w:p>
+      <w:pPr>
+        <w:ind w:left="360"/>
+        <w:rPr>
+          <w:b/>
+          <w:bCs/>
+        </w:rPr>
+      </w:pPr>
+    </w:p>
+    <w:p>
+      <w:pPr>
+        <w:pStyle w:val="Listenabsatz"/>
+        <w:numPr>
+          <w:ilvl w:val="0"/>
           <w:numId w:val="2"/>
         </w:numPr>
-      </w:pPr>
-      <w:r>
+        <w:rPr>
+          <w:b/>
+          <w:bCs/>
+        </w:rPr>
+      </w:pPr>
+      <w:r>
+        <w:rPr>
+          <w:b/>
+          <w:bCs/>
+        </w:rPr>
         <w:t>Welche Funktionen haben sich als besonders hilfreich erwiesen, um Kunden bei Fragen oder Problemen zu unterstützen?</w:t>
       </w:r>
     </w:p>
@@ -43,16 +221,98 @@
         <w:pStyle w:val="Listenabsatz"/>
         <w:numPr>
           <w:ilvl w:val="0"/>
+          <w:numId w:val="3"/>
+        </w:numPr>
+        <w:rPr>
+          <w:b/>
+          <w:bCs/>
+        </w:rPr>
+      </w:pPr>
+      <w:r>
+        <w:rPr>
+          <w:bCs/>
+        </w:rPr>
+        <w:t>Live-Chat</w:t>
+      </w:r>
+    </w:p>
+    <w:p>
+      <w:pPr>
+        <w:pStyle w:val="Listenabsatz"/>
+        <w:numPr>
+          <w:ilvl w:val="0"/>
+          <w:numId w:val="3"/>
+        </w:numPr>
+        <w:rPr>
+          <w:b/>
+          <w:bCs/>
+        </w:rPr>
+      </w:pPr>
+      <w:r>
+        <w:rPr>
+          <w:bCs/>
+        </w:rPr>
+        <w:t>FAQ-Sektion (häufig gestellte Fragen)</w:t>
+      </w:r>
+    </w:p>
+    <w:p>
+      <w:pPr>
+        <w:pStyle w:val="Listenabsatz"/>
+        <w:numPr>
+          <w:ilvl w:val="0"/>
+          <w:numId w:val="3"/>
+        </w:numPr>
+        <w:rPr>
+          <w:b/>
+          <w:bCs/>
+        </w:rPr>
+      </w:pPr>
+      <w:r>
+        <w:rPr>
+          <w:bCs/>
+        </w:rPr>
+        <w:t>Echtzeit-Informationen</w:t>
+      </w:r>
+    </w:p>
+    <w:p>
+      <w:pPr>
+        <w:ind w:left="360"/>
+        <w:rPr>
+          <w:b/>
+          <w:bCs/>
+        </w:rPr>
+      </w:pPr>
+    </w:p>
+    <w:p>
+      <w:pPr>
+        <w:pStyle w:val="Listenabsatz"/>
+        <w:numPr>
+          <w:ilvl w:val="0"/>
           <w:numId w:val="2"/>
         </w:numPr>
-      </w:pPr>
-      <w:r>
+        <w:rPr>
+          <w:b/>
+          <w:bCs/>
+        </w:rPr>
+      </w:pPr>
+      <w:r>
+        <w:rPr>
+          <w:b/>
+          <w:bCs/>
+        </w:rPr>
         <w:t>Sind Ihnen lang</w:t>
       </w:r>
       <w:r>
+        <w:rPr>
+          <w:b/>
+          <w:bCs/>
+        </w:rPr>
         <w:t>wierige</w:t>
       </w:r>
       <w:r>
+        <w:rPr>
+          <w:b/>
+          <w:bCs/>
+        </w:rPr>
         <w:t xml:space="preserve"> Probleme mit der App bekannt?</w:t>
       </w:r>
     </w:p>
@@ -61,10 +321,128 @@
         <w:pStyle w:val="Listenabsatz"/>
         <w:numPr>
           <w:ilvl w:val="0"/>
+          <w:numId w:val="3"/>
+        </w:numPr>
+        <w:rPr>
+          <w:b/>
+          <w:bCs/>
+        </w:rPr>
+      </w:pPr>
+      <w:r>
+        <w:rPr>
+          <w:bCs/>
+        </w:rPr>
+        <w:t>In der Vergangenheit vereinzelt, werden aber kontinuierlich bearbeitet und verbessert</w:t>
+      </w:r>
+    </w:p>
+    <w:p>
+      <w:pPr>
+        <w:pStyle w:val="Listenabsatz"/>
+        <w:numPr>
+          <w:ilvl w:val="0"/>
+          <w:numId w:val="3"/>
+        </w:numPr>
+        <w:rPr>
+          <w:b/>
+          <w:bCs/>
+        </w:rPr>
+      </w:pPr>
+      <w:r>
+        <w:rPr>
+          <w:bCs/>
+        </w:rPr>
+        <w:t>Ständig daran, die Stabilität und Zuverlässigkeit der App sicherzustellen</w:t>
+      </w:r>
+    </w:p>
+    <w:p>
+      <w:pPr>
+        <w:pStyle w:val="Listenabsatz"/>
+        <w:numPr>
+          <w:ilvl w:val="0"/>
+          <w:numId w:val="3"/>
+        </w:numPr>
+        <w:rPr>
+          <w:b/>
+          <w:bCs/>
+        </w:rPr>
+      </w:pPr>
+      <w:r>
+        <w:rPr>
+          <w:bCs/>
+        </w:rPr>
+        <w:t xml:space="preserve">Gelegentliche Abstürze, langsame Ladezeiten </w:t>
+      </w:r>
+      <w:r>
+        <w:rPr>
+          <w:bCs/>
+        </w:rPr>
+        <w:t>oder Inkonsistenzen bei den angezeigten Informationen</w:t>
+      </w:r>
+    </w:p>
+    <w:p>
+      <w:pPr>
+        <w:pStyle w:val="Listenabsatz"/>
+        <w:numPr>
+          <w:ilvl w:val="0"/>
+          <w:numId w:val="3"/>
+        </w:numPr>
+        <w:rPr>
+          <w:b/>
+          <w:bCs/>
+        </w:rPr>
+      </w:pPr>
+      <w:r>
+        <w:rPr>
+          <w:bCs/>
+        </w:rPr>
+        <w:t>Es wird jedoch kontinuierlich an der Behebung dieser Probleme gearbeitet und regelmäßige Updates veröffentlicht, um die Stabilität und Leistung der App zu verbessern</w:t>
+      </w:r>
+    </w:p>
+    <w:p>
+      <w:pPr>
+        <w:pStyle w:val="Listenabsatz"/>
+        <w:numPr>
+          <w:ilvl w:val="0"/>
+          <w:numId w:val="3"/>
+        </w:numPr>
+        <w:rPr>
+          <w:b/>
+          <w:bCs/>
+        </w:rPr>
+      </w:pPr>
+      <w:r>
+        <w:rPr>
+          <w:bCs/>
+        </w:rPr>
+        <w:t>Verbindungsprobleme</w:t>
+      </w:r>
+    </w:p>
+    <w:p>
+      <w:pPr>
+        <w:ind w:left="360"/>
+        <w:rPr>
+          <w:b/>
+          <w:bCs/>
+        </w:rPr>
+      </w:pPr>
+    </w:p>
+    <w:p>
+      <w:pPr>
+        <w:pStyle w:val="Listenabsatz"/>
+        <w:numPr>
+          <w:ilvl w:val="0"/>
           <w:numId w:val="2"/>
         </w:numPr>
-      </w:pPr>
-      <w:r>
+        <w:rPr>
+          <w:b/>
+          <w:bCs/>
+        </w:rPr>
+      </w:pPr>
+      <w:r>
+        <w:rPr>
+          <w:b/>
+          <w:bCs/>
+        </w:rPr>
         <w:t>Gibt es bereits Lösungsansätze für bestimmte, langwierige Probleme?</w:t>
       </w:r>
     </w:p>
@@ -73,10 +451,64 @@
         <w:pStyle w:val="Listenabsatz"/>
         <w:numPr>
           <w:ilvl w:val="0"/>
+          <w:numId w:val="3"/>
+        </w:numPr>
+        <w:rPr>
+          <w:b/>
+          <w:bCs/>
+        </w:rPr>
+      </w:pPr>
+      <w:r>
+        <w:rPr>
+          <w:bCs/>
+        </w:rPr>
+        <w:t>Ja, es wird aktiv an Lösungsansätzen für langwierige Probleme gearbeitet</w:t>
+      </w:r>
+    </w:p>
+    <w:p>
+      <w:pPr>
+        <w:pStyle w:val="Listenabsatz"/>
+        <w:numPr>
+          <w:ilvl w:val="0"/>
+          <w:numId w:val="3"/>
+        </w:numPr>
+        <w:rPr>
+          <w:b/>
+          <w:bCs/>
+        </w:rPr>
+      </w:pPr>
+      <w:r>
+        <w:rPr>
+          <w:bCs/>
+        </w:rPr>
+        <w:t>Durch kontinuierliches Feedback der Nutzer können Schwachstellen identifiziert und Verbesserungen vorgenommen werden um die App noch zuverlässiger und benutzerfreundlich zu machen</w:t>
+      </w:r>
+    </w:p>
+    <w:p>
+      <w:pPr>
+        <w:rPr>
+          <w:b/>
+          <w:bCs/>
+        </w:rPr>
+      </w:pPr>
+    </w:p>
+    <w:p>
+      <w:pPr>
+        <w:pStyle w:val="Listenabsatz"/>
+        <w:numPr>
+          <w:ilvl w:val="0"/>
           <w:numId w:val="2"/>
         </w:numPr>
-      </w:pPr>
-      <w:r>
+        <w:rPr>
+          <w:b/>
+          <w:bCs/>
+        </w:rPr>
+      </w:pPr>
+      <w:r>
+        <w:rPr>
+          <w:b/>
+          <w:bCs/>
+        </w:rPr>
         <w:t>Gibt es Lösungsansätze für das Anzeigen von Tickets/Fahrtbuchungen (Semesterticket, Hinterlegen von Tickets)?</w:t>
       </w:r>
     </w:p>
@@ -85,18 +517,171 @@
         <w:pStyle w:val="Listenabsatz"/>
         <w:numPr>
           <w:ilvl w:val="0"/>
+          <w:numId w:val="3"/>
+        </w:numPr>
+        <w:rPr>
+          <w:b/>
+          <w:bCs/>
+        </w:rPr>
+      </w:pPr>
+      <w:r>
+        <w:rPr>
+          <w:bCs/>
+        </w:rPr>
+        <w:lastRenderedPageBreak/>
+        <w:t>Es wird bereits die Möglichkeit angeboten, Tickets und Fahrtbuchungen anzuzeigen (</w:t>
+      </w:r>
+      <w:r>
+        <w:rPr>
+          <w:bCs/>
+        </w:rPr>
+        <w:t>Kunden können ihre Tickets entweder direkt in der App hinterlegen oder den QR-Code der Buchungsbestätigung scannen</w:t>
+      </w:r>
+      <w:r>
+        <w:rPr>
+          <w:bCs/>
+        </w:rPr>
+        <w:t>)</w:t>
+      </w:r>
+    </w:p>
+    <w:p>
+      <w:pPr>
+        <w:pStyle w:val="Listenabsatz"/>
+        <w:numPr>
+          <w:ilvl w:val="0"/>
+          <w:numId w:val="3"/>
+        </w:numPr>
+        <w:rPr>
+          <w:b/>
+          <w:bCs/>
+        </w:rPr>
+      </w:pPr>
+      <w:r>
+        <w:rPr>
+          <w:bCs/>
+        </w:rPr>
+        <w:t>Bei speziellen Tickets wie dem Semesterticket können jedoch bestimmte Anforderungen oder Einschränkungen bestehen</w:t>
+      </w:r>
+    </w:p>
+    <w:p>
+      <w:pPr>
+        <w:pStyle w:val="Listenabsatz"/>
+        <w:numPr>
+          <w:ilvl w:val="0"/>
+          <w:numId w:val="3"/>
+        </w:numPr>
+        <w:rPr>
+          <w:b/>
+          <w:bCs/>
+        </w:rPr>
+      </w:pPr>
+      <w:r>
+        <w:rPr>
+          <w:bCs/>
+        </w:rPr>
+        <w:t>Es wird empfohlen, sich mit den individuellen Richtlinien und Anweisungen vertraut zu machen</w:t>
+      </w:r>
+      <w:r>
+        <w:rPr>
+          <w:bCs/>
+        </w:rPr>
+        <w:t xml:space="preserve"> oder mit dem Kundensupport in Kontakt zu treten</w:t>
+      </w:r>
+    </w:p>
+    <w:p>
+      <w:pPr>
+        <w:ind w:left="360"/>
+        <w:rPr>
+          <w:b/>
+          <w:bCs/>
+        </w:rPr>
+      </w:pPr>
+    </w:p>
+    <w:p>
+      <w:pPr>
+        <w:pStyle w:val="Listenabsatz"/>
+        <w:numPr>
+          <w:ilvl w:val="0"/>
           <w:numId w:val="2"/>
         </w:numPr>
-      </w:pPr>
-      <w:r>
-        <w:t>Wie zuverlässig sind die Informationen und Echtzeitdaten der App</w:t>
-      </w:r>
-      <w:r>
-        <w:t>, insbesondere in Bezug auf Verspätungen und Änderungen im Fahrplan</w:t>
-      </w:r>
-      <w:r>
-        <w:t>?</w:t>
-      </w:r>
+        <w:rPr>
+          <w:b/>
+          <w:bCs/>
+        </w:rPr>
+      </w:pPr>
+      <w:r>
+        <w:rPr>
+          <w:b/>
+          <w:bCs/>
+        </w:rPr>
+        <w:t>Wie zuverlässig sind die Informationen und Echtzeitdaten der App, insbesondere in Bezug auf Verspätungen und Änderungen im Fahrplan?</w:t>
+      </w:r>
+    </w:p>
+    <w:p>
+      <w:pPr>
+        <w:pStyle w:val="Listenabsatz"/>
+        <w:numPr>
+          <w:ilvl w:val="0"/>
+          <w:numId w:val="3"/>
+        </w:numPr>
+        <w:rPr>
+          <w:b/>
+          <w:bCs/>
+        </w:rPr>
+      </w:pPr>
+      <w:r>
+        <w:rPr>
+          <w:bCs/>
+        </w:rPr>
+        <w:t>Die Informationen und Echtzeitdaten in der App stammen direkt von der Deutschen Bahn und sind in der Regel zuverlässig</w:t>
+      </w:r>
+    </w:p>
+    <w:p>
+      <w:pPr>
+        <w:pStyle w:val="Listenabsatz"/>
+        <w:numPr>
+          <w:ilvl w:val="0"/>
+          <w:numId w:val="3"/>
+        </w:numPr>
+        <w:rPr>
+          <w:b/>
+          <w:bCs/>
+        </w:rPr>
+      </w:pPr>
+      <w:r>
+        <w:rPr>
+          <w:bCs/>
+        </w:rPr>
+        <w:t>Verspätungen und Änderungen im Fahrplan werden in Echtzeit aktualisiert um den Kunden genauere Informationen zur Verfügung zu stellen</w:t>
+      </w:r>
+    </w:p>
+    <w:p>
+      <w:pPr>
+        <w:pStyle w:val="Listenabsatz"/>
+        <w:numPr>
+          <w:ilvl w:val="0"/>
+          <w:numId w:val="3"/>
+        </w:numPr>
+        <w:rPr>
+          <w:b/>
+          <w:bCs/>
+        </w:rPr>
+      </w:pPr>
+      <w:r>
+        <w:rPr>
+          <w:bCs/>
+        </w:rPr>
+        <w:t>Allerdings können unvorhergesehene Ereignisse oder außergewöhnliche Umstände, gelegentlich zu Verzögerungen bei der Aktualisierung führen</w:t>
+      </w:r>
+    </w:p>
+    <w:p>
+      <w:pPr>
+        <w:ind w:left="360"/>
+        <w:rPr>
+          <w:b/>
+          <w:bCs/>
+        </w:rPr>
+      </w:pPr>
     </w:p>
     <w:p>
       <w:pPr>
@@ -105,8 +690,16 @@
           <w:ilvl w:val="0"/>
           <w:numId w:val="2"/>
         </w:numPr>
-      </w:pPr>
-      <w:r>
+        <w:rPr>
+          <w:b/>
+          <w:bCs/>
+        </w:rPr>
+      </w:pPr>
+      <w:r>
+        <w:rPr>
+          <w:b/>
+          <w:bCs/>
+        </w:rPr>
         <w:t>Inwiefern hat die Nutzung der DB-Navigator-App dazu beigetragen, die Kundenzufriedenheit zu verbessern?</w:t>
       </w:r>
     </w:p>
@@ -115,10 +708,84 @@
         <w:pStyle w:val="Listenabsatz"/>
         <w:numPr>
           <w:ilvl w:val="0"/>
+          <w:numId w:val="3"/>
+        </w:numPr>
+        <w:rPr>
+          <w:b/>
+          <w:bCs/>
+        </w:rPr>
+      </w:pPr>
+      <w:r>
+        <w:rPr>
+          <w:bCs/>
+        </w:rPr>
+        <w:t>Die Nutzung der App hat definitiv zur Verbesserung der Kundenzufriedenheit beigetragen</w:t>
+      </w:r>
+    </w:p>
+    <w:p>
+      <w:pPr>
+        <w:pStyle w:val="Listenabsatz"/>
+        <w:numPr>
+          <w:ilvl w:val="0"/>
+          <w:numId w:val="3"/>
+        </w:numPr>
+        <w:rPr>
+          <w:b/>
+          <w:bCs/>
+        </w:rPr>
+      </w:pPr>
+      <w:r>
+        <w:rPr>
+          <w:bCs/>
+        </w:rPr>
+        <w:t>Die App bietet Kunden die Möglichkeit, ihre Reise bequem zu planen, aktuelle Informationen abzurufen und Tickets direkt auf ihrem Smartphone zu haben</w:t>
+      </w:r>
+    </w:p>
+    <w:p>
+      <w:pPr>
+        <w:pStyle w:val="Listenabsatz"/>
+        <w:numPr>
+          <w:ilvl w:val="0"/>
+          <w:numId w:val="3"/>
+        </w:numPr>
+        <w:rPr>
+          <w:b/>
+          <w:bCs/>
+        </w:rPr>
+      </w:pPr>
+      <w:r>
+        <w:rPr>
+          <w:bCs/>
+        </w:rPr>
+        <w:t>Durch die Bereitstellung praktischer Funktionen trägt die App dazu bei, dass Kunden ihre Reiseerfahrung mit der Deutschen Bahn einfacher und angenehmer gestalten können</w:t>
+      </w:r>
+    </w:p>
+    <w:p>
+      <w:pPr>
+        <w:ind w:left="360"/>
+        <w:rPr>
+          <w:b/>
+          <w:bCs/>
+        </w:rPr>
+      </w:pPr>
+    </w:p>
+    <w:p>
+      <w:pPr>
+        <w:pStyle w:val="Listenabsatz"/>
+        <w:numPr>
+          <w:ilvl w:val="0"/>
           <w:numId w:val="2"/>
         </w:numPr>
-      </w:pPr>
-      <w:r>
+        <w:rPr>
+          <w:b/>
+          <w:bCs/>
+        </w:rPr>
+      </w:pPr>
+      <w:r>
+        <w:rPr>
+          <w:b/>
+          <w:bCs/>
+        </w:rPr>
         <w:t>Welche Rolle spielt die App bei der Förderung von Nachhaltigkeit und Umweltbewusstsein?</w:t>
       </w:r>
     </w:p>
@@ -127,10 +794,84 @@
         <w:pStyle w:val="Listenabsatz"/>
         <w:numPr>
           <w:ilvl w:val="0"/>
+          <w:numId w:val="3"/>
+        </w:numPr>
+        <w:rPr>
+          <w:b/>
+          <w:bCs/>
+        </w:rPr>
+      </w:pPr>
+      <w:r>
+        <w:rPr>
+          <w:bCs/>
+        </w:rPr>
+        <w:t>Die App unterstützt die Nachhaltigkeit und das Umweltbewusstsein, indem sie Kunden ermöglicht, Fahrpläne und Reisen effizient zu planen</w:t>
+      </w:r>
+    </w:p>
+    <w:p>
+      <w:pPr>
+        <w:pStyle w:val="Listenabsatz"/>
+        <w:numPr>
+          <w:ilvl w:val="0"/>
+          <w:numId w:val="3"/>
+        </w:numPr>
+        <w:rPr>
+          <w:b/>
+          <w:bCs/>
+        </w:rPr>
+      </w:pPr>
+      <w:r>
+        <w:rPr>
+          <w:bCs/>
+        </w:rPr>
+        <w:t>Indem Reisende ihre Routen optimieren und Tickets digital nutzen, können sie zur Reduzierung von Papier und Co2-Emissionen beitragen</w:t>
+      </w:r>
+    </w:p>
+    <w:p>
+      <w:pPr>
+        <w:pStyle w:val="Listenabsatz"/>
+        <w:numPr>
+          <w:ilvl w:val="0"/>
+          <w:numId w:val="3"/>
+        </w:numPr>
+        <w:rPr>
+          <w:b/>
+          <w:bCs/>
+        </w:rPr>
+      </w:pPr>
+      <w:r>
+        <w:rPr>
+          <w:bCs/>
+        </w:rPr>
+        <w:t>Durch die Reduzierung von Papierkarten und Fahrplanausdrucken leistet die App einen Beitrag zur Verringerung des Papierverbrauchs und unterstützt eine umweltbewusstere Art des Reisens</w:t>
+      </w:r>
+    </w:p>
+    <w:p>
+      <w:pPr>
+        <w:ind w:left="360"/>
+        <w:rPr>
+          <w:b/>
+          <w:bCs/>
+        </w:rPr>
+      </w:pPr>
+    </w:p>
+    <w:p>
+      <w:pPr>
+        <w:pStyle w:val="Listenabsatz"/>
+        <w:numPr>
+          <w:ilvl w:val="0"/>
           <w:numId w:val="2"/>
         </w:numPr>
-      </w:pPr>
-      <w:r>
+        <w:rPr>
+          <w:b/>
+          <w:bCs/>
+        </w:rPr>
+      </w:pPr>
+      <w:r>
+        <w:rPr>
+          <w:b/>
+          <w:bCs/>
+        </w:rPr>
         <w:t>Welche Vorteile hat die App Ihnen persönlich gebracht und inwiefern hat sie Ihre Arbeitsweise verändert?</w:t>
       </w:r>
     </w:p>
@@ -139,10 +880,104 @@
         <w:pStyle w:val="Listenabsatz"/>
         <w:numPr>
           <w:ilvl w:val="0"/>
+          <w:numId w:val="3"/>
+        </w:numPr>
+        <w:rPr>
+          <w:b/>
+          <w:bCs/>
+        </w:rPr>
+      </w:pPr>
+      <w:r>
+        <w:rPr>
+          <w:bCs/>
+        </w:rPr>
+        <w:t>Persönlich bietet die App viele Vorteile</w:t>
+      </w:r>
+    </w:p>
+    <w:p>
+      <w:pPr>
+        <w:pStyle w:val="Listenabsatz"/>
+        <w:numPr>
+          <w:ilvl w:val="0"/>
+          <w:numId w:val="3"/>
+        </w:numPr>
+        <w:rPr>
+          <w:b/>
+          <w:bCs/>
+        </w:rPr>
+      </w:pPr>
+      <w:r>
+        <w:rPr>
+          <w:bCs/>
+        </w:rPr>
+        <w:t>Durch etwa das FAQ der App ist es nun möglich, aus bekannten Fehlern und Problemen zu lernen und man ist besser in der Lage, Kundenanfragen zu beantworten</w:t>
+      </w:r>
+    </w:p>
+    <w:p>
+      <w:pPr>
+        <w:pStyle w:val="Listenabsatz"/>
+        <w:numPr>
+          <w:ilvl w:val="0"/>
+          <w:numId w:val="3"/>
+        </w:numPr>
+        <w:rPr>
+          <w:b/>
+          <w:bCs/>
+        </w:rPr>
+      </w:pPr>
+      <w:r>
+        <w:rPr>
+          <w:bCs/>
+        </w:rPr>
+        <w:t>Durch die App ist ein direkterer Kundenservice möglich</w:t>
+      </w:r>
+    </w:p>
+    <w:p>
+      <w:pPr>
+        <w:pStyle w:val="Listenabsatz"/>
+        <w:numPr>
+          <w:ilvl w:val="0"/>
+          <w:numId w:val="3"/>
+        </w:numPr>
+        <w:rPr>
+          <w:b/>
+          <w:bCs/>
+        </w:rPr>
+      </w:pPr>
+      <w:r>
+        <w:rPr>
+          <w:bCs/>
+        </w:rPr>
+        <w:t>Auch persönlich nutze ich die App um meine eigenen Reisen zu planen</w:t>
+      </w:r>
+    </w:p>
+    <w:p>
+      <w:pPr>
+        <w:ind w:left="360"/>
+        <w:rPr>
+          <w:b/>
+          <w:bCs/>
+        </w:rPr>
+      </w:pPr>
+    </w:p>
+    <w:p>
+      <w:pPr>
+        <w:pStyle w:val="Listenabsatz"/>
+        <w:numPr>
+          <w:ilvl w:val="0"/>
           <w:numId w:val="2"/>
         </w:numPr>
-      </w:pPr>
-      <w:r>
+        <w:rPr>
+          <w:b/>
+          <w:bCs/>
+        </w:rPr>
+      </w:pPr>
+      <w:r>
+        <w:rPr>
+          <w:b/>
+          <w:bCs/>
+        </w:rPr>
+        <w:lastRenderedPageBreak/>
         <w:t>Hat die App Ihre Fähigkeit verbessert, den Fahrgästen schnellere und genauere Informationen zu geben?</w:t>
       </w:r>
     </w:p>
@@ -151,10 +986,76 @@
         <w:pStyle w:val="Listenabsatz"/>
         <w:numPr>
           <w:ilvl w:val="0"/>
+          <w:numId w:val="3"/>
+        </w:numPr>
+        <w:rPr>
+          <w:b/>
+          <w:bCs/>
+        </w:rPr>
+      </w:pPr>
+      <w:r>
+        <w:rPr>
+          <w:bCs/>
+        </w:rPr>
+        <w:t xml:space="preserve">Ja, die App hat meine Fähigkeit verbessert, den Fahrgästen schnellere und </w:t>
+      </w:r>
+      <w:r>
+        <w:rPr>
+          <w:bCs/>
+        </w:rPr>
+        <w:t>präzisere</w:t>
+      </w:r>
+      <w:r>
+        <w:rPr>
+          <w:bCs/>
+        </w:rPr>
+        <w:t xml:space="preserve"> Informationen zu geben</w:t>
+      </w:r>
+    </w:p>
+    <w:p>
+      <w:pPr>
+        <w:pStyle w:val="Listenabsatz"/>
+        <w:numPr>
+          <w:ilvl w:val="0"/>
+          <w:numId w:val="3"/>
+        </w:numPr>
+        <w:rPr>
+          <w:b/>
+          <w:bCs/>
+        </w:rPr>
+      </w:pPr>
+      <w:r>
+        <w:rPr>
+          <w:bCs/>
+        </w:rPr>
+        <w:t xml:space="preserve">Durch die Echtzeitaktualisierung und Verfügbarkeit von detaillierten Fahrplänen kann ich den Kunden genauere Informationen über Verspätungen, Anschlussverbindungen und andere relevante Details liefern </w:t>
+      </w:r>
+    </w:p>
+    <w:p>
+      <w:pPr>
+        <w:rPr>
+          <w:b/>
+          <w:bCs/>
+        </w:rPr>
+      </w:pPr>
+    </w:p>
+    <w:p>
+      <w:pPr>
+        <w:pStyle w:val="Listenabsatz"/>
+        <w:numPr>
+          <w:ilvl w:val="0"/>
           <w:numId w:val="2"/>
         </w:numPr>
-      </w:pPr>
-      <w:r>
+        <w:rPr>
+          <w:b/>
+          <w:bCs/>
+        </w:rPr>
+      </w:pPr>
+      <w:r>
+        <w:rPr>
+          <w:b/>
+          <w:bCs/>
+        </w:rPr>
         <w:t>Hat die App dazu beigetragen, die Effizienz und Pünktlichkeit des Bahnverkehrs zu verbessern?</w:t>
       </w:r>
     </w:p>
@@ -163,10 +1064,88 @@
         <w:pStyle w:val="Listenabsatz"/>
         <w:numPr>
           <w:ilvl w:val="0"/>
+          <w:numId w:val="3"/>
+        </w:numPr>
+        <w:rPr>
+          <w:b/>
+          <w:bCs/>
+        </w:rPr>
+      </w:pPr>
+      <w:r>
+        <w:rPr>
+          <w:bCs/>
+        </w:rPr>
+        <w:t>Die App selbst trägt</w:t>
+      </w:r>
+      <w:r>
+        <w:rPr>
+          <w:bCs/>
+        </w:rPr>
+        <w:t xml:space="preserve"> selbst</w:t>
+      </w:r>
+      <w:r>
+        <w:rPr>
+          <w:bCs/>
+        </w:rPr>
+        <w:t xml:space="preserve"> nicht</w:t>
+      </w:r>
+      <w:r>
+        <w:rPr>
+          <w:bCs/>
+        </w:rPr>
+        <w:t xml:space="preserve"> direkt</w:t>
+      </w:r>
+      <w:r>
+        <w:rPr>
+          <w:bCs/>
+        </w:rPr>
+        <w:t xml:space="preserve"> zur Verbesserung der Effizienz und Pünktlichkeit des Bahnverkehr bei</w:t>
+      </w:r>
+    </w:p>
+    <w:p>
+      <w:pPr>
+        <w:pStyle w:val="Listenabsatz"/>
+        <w:numPr>
+          <w:ilvl w:val="0"/>
+          <w:numId w:val="3"/>
+        </w:numPr>
+        <w:rPr>
+          <w:bCs/>
+        </w:rPr>
+      </w:pPr>
+      <w:r>
+        <w:rPr>
+          <w:bCs/>
+        </w:rPr>
+        <w:t>Indirekt hilft die App dem Bahnverkehr, da eine gut informierte und vorbereitete Reisegemeinschaft dazu beitragen kann, dass der Betrieb reibungsloser abläuft und potenzielle Engpässe besser bewältigt werden können</w:t>
+      </w:r>
+    </w:p>
+    <w:p>
+      <w:pPr>
+        <w:ind w:left="360"/>
+        <w:rPr>
+          <w:b/>
+          <w:bCs/>
+        </w:rPr>
+      </w:pPr>
+    </w:p>
+    <w:p>
+      <w:pPr>
+        <w:pStyle w:val="Listenabsatz"/>
+        <w:numPr>
+          <w:ilvl w:val="0"/>
           <w:numId w:val="2"/>
         </w:numPr>
-      </w:pPr>
-      <w:r>
+        <w:rPr>
+          <w:b/>
+          <w:bCs/>
+        </w:rPr>
+      </w:pPr>
+      <w:r>
+        <w:rPr>
+          <w:b/>
+          <w:bCs/>
+        </w:rPr>
         <w:t>Inwiefern bietet die App nützliche Informationen zu Serviceleistungen wie z.B. Barrierefreiheit, WLAN-Verfügbarkeit oder Sitzplatzreservierungen?</w:t>
       </w:r>
     </w:p>
@@ -175,10 +1154,108 @@
         <w:pStyle w:val="Listenabsatz"/>
         <w:numPr>
           <w:ilvl w:val="0"/>
+          <w:numId w:val="3"/>
+        </w:numPr>
+        <w:rPr>
+          <w:b/>
+          <w:bCs/>
+        </w:rPr>
+      </w:pPr>
+      <w:r>
+        <w:rPr>
+          <w:bCs/>
+        </w:rPr>
+        <w:t xml:space="preserve">Die App bietet nützliche Informationen zu verschiedenen Serviceleistungen </w:t>
+      </w:r>
+    </w:p>
+    <w:p>
+      <w:pPr>
+        <w:pStyle w:val="Listenabsatz"/>
+        <w:numPr>
+          <w:ilvl w:val="0"/>
+          <w:numId w:val="3"/>
+        </w:numPr>
+        <w:rPr>
+          <w:b/>
+          <w:bCs/>
+        </w:rPr>
+      </w:pPr>
+      <w:r>
+        <w:rPr>
+          <w:bCs/>
+        </w:rPr>
+        <w:t xml:space="preserve">Kunden sind bereits in der Lage, Informationen zu Barrierefreiheit, WLAN-Verfügbarkeit und Sitzplatzreservierungen abzurufen </w:t>
+      </w:r>
+    </w:p>
+    <w:p>
+      <w:pPr>
+        <w:pStyle w:val="Listenabsatz"/>
+        <w:numPr>
+          <w:ilvl w:val="0"/>
+          <w:numId w:val="3"/>
+        </w:numPr>
+        <w:rPr>
+          <w:b/>
+          <w:bCs/>
+        </w:rPr>
+      </w:pPr>
+      <w:r>
+        <w:rPr>
+          <w:bCs/>
+        </w:rPr>
+        <w:t xml:space="preserve">Die App ermöglicht es den Fahrgästen, ihre Reise an ihre individuellen Bedürfnisse anzupassen und sich im Voraus über verfügbare Services zu </w:t>
+      </w:r>
+      <w:r>
+        <w:rPr>
+          <w:bCs/>
+        </w:rPr>
+        <w:t>informieren</w:t>
+      </w:r>
+    </w:p>
+    <w:p>
+      <w:pPr>
+        <w:pStyle w:val="Listenabsatz"/>
+        <w:numPr>
+          <w:ilvl w:val="0"/>
+          <w:numId w:val="3"/>
+        </w:numPr>
+        <w:rPr>
+          <w:b/>
+          <w:bCs/>
+        </w:rPr>
+      </w:pPr>
+      <w:r>
+        <w:rPr>
+          <w:bCs/>
+        </w:rPr>
+        <w:t>Diese Informationen helfen den Kunden bei der Wahl des für sie am besten geeigneten Zuges</w:t>
+      </w:r>
+    </w:p>
+    <w:p>
+      <w:pPr>
+        <w:rPr>
+          <w:b/>
+          <w:bCs/>
+        </w:rPr>
+      </w:pPr>
+    </w:p>
+    <w:p>
+      <w:pPr>
+        <w:pStyle w:val="Listenabsatz"/>
+        <w:numPr>
+          <w:ilvl w:val="0"/>
           <w:numId w:val="2"/>
         </w:numPr>
-      </w:pPr>
-      <w:r>
+        <w:rPr>
+          <w:b/>
+          <w:bCs/>
+        </w:rPr>
+      </w:pPr>
+      <w:r>
+        <w:rPr>
+          <w:b/>
+          <w:bCs/>
+        </w:rPr>
         <w:t>Wie fänden Sie die Kombination aller Features der verschiedenen DB-Apps in einer App?</w:t>
       </w:r>
     </w:p>
@@ -187,17 +1264,160 @@
         <w:pStyle w:val="Listenabsatz"/>
         <w:numPr>
           <w:ilvl w:val="0"/>
+          <w:numId w:val="3"/>
+        </w:numPr>
+        <w:rPr>
+          <w:b/>
+          <w:bCs/>
+        </w:rPr>
+      </w:pPr>
+      <w:r>
+        <w:rPr>
+          <w:bCs/>
+        </w:rPr>
+        <w:t>Die Kombination aller Features der verschieden DB-Apps in einer einzigen App könnte definitiv ein Vorteil sein</w:t>
+      </w:r>
+    </w:p>
+    <w:p>
+      <w:pPr>
+        <w:pStyle w:val="Listenabsatz"/>
+        <w:numPr>
+          <w:ilvl w:val="0"/>
+          <w:numId w:val="3"/>
+        </w:numPr>
+        <w:rPr>
+          <w:b/>
+          <w:bCs/>
+        </w:rPr>
+      </w:pPr>
+      <w:r>
+        <w:rPr>
+          <w:bCs/>
+        </w:rPr>
+        <w:t>Eine umfassende App würde es den Benutzern ermöglichen, alle relevanten Funktionen an einem Ort zu haben und ihre Reiseplanung und -erfahrung noch einfacher zu gestalten</w:t>
+      </w:r>
+    </w:p>
+    <w:p>
+      <w:pPr>
+        <w:pStyle w:val="Listenabsatz"/>
+        <w:numPr>
+          <w:ilvl w:val="0"/>
+          <w:numId w:val="3"/>
+        </w:numPr>
+        <w:rPr>
+          <w:b/>
+          <w:bCs/>
+        </w:rPr>
+      </w:pPr>
+      <w:r>
+        <w:rPr>
+          <w:bCs/>
+        </w:rPr>
+        <w:t>Die Deutsche Bahn arbeitet kontinuierlich daran, ihre digitalen Dienstleistungen zu verbessern und die Bedürfnisse der Kunden zu erfüllen</w:t>
+      </w:r>
+    </w:p>
+    <w:p>
+      <w:pPr>
+        <w:pStyle w:val="Listenabsatz"/>
+        <w:numPr>
+          <w:ilvl w:val="0"/>
+          <w:numId w:val="3"/>
+        </w:numPr>
+        <w:rPr>
+          <w:b/>
+          <w:bCs/>
+        </w:rPr>
+      </w:pPr>
+      <w:r>
+        <w:rPr>
+          <w:bCs/>
+        </w:rPr>
+        <w:t>Die Kombination aller Features der verschiedenen Apps der Deutschen Bahn in einer App wäre aus Sicht der Benutzerfreundlichkeit und Zugänglichkeit, bei richtiger Planung, sicherlich wünschenswert</w:t>
+      </w:r>
+    </w:p>
+    <w:p>
+      <w:pPr>
+        <w:pStyle w:val="Listenabsatz"/>
+        <w:numPr>
+          <w:ilvl w:val="0"/>
+          <w:numId w:val="3"/>
+        </w:numPr>
+        <w:rPr>
+          <w:b/>
+          <w:bCs/>
+        </w:rPr>
+      </w:pPr>
+      <w:r>
+        <w:rPr>
+          <w:bCs/>
+        </w:rPr>
+        <w:t>Eine solche App könnte aber auch schnell überladen und unübersichtlich wirken, die technische Komplexität für viele Menschen übersteigen und für Schwierigkeiten bei Benutzern mit begrenztem Speicherplatz verursachen</w:t>
+      </w:r>
+    </w:p>
+    <w:p>
+      <w:pPr>
+        <w:rPr>
+          <w:b/>
+          <w:bCs/>
+        </w:rPr>
+      </w:pPr>
+    </w:p>
+    <w:p>
+      <w:pPr>
+        <w:pStyle w:val="Listenabsatz"/>
+        <w:numPr>
+          <w:ilvl w:val="0"/>
           <w:numId w:val="2"/>
         </w:numPr>
-      </w:pPr>
-      <w:r>
+        <w:rPr>
+          <w:b/>
+          <w:bCs/>
+        </w:rPr>
+      </w:pPr>
+      <w:r>
+        <w:rPr>
+          <w:b/>
+          <w:bCs/>
+        </w:rPr>
         <w:t>Haben Sie Verbesserungsvorschläge für die App?</w:t>
       </w:r>
     </w:p>
     <w:p>
       <w:pPr>
         <w:pStyle w:val="Listenabsatz"/>
-      </w:pPr>
+        <w:numPr>
+          <w:ilvl w:val="0"/>
+          <w:numId w:val="3"/>
+        </w:numPr>
+      </w:pPr>
+      <w:r>
+        <w:t>An einigen Stellen in der App scheint es noch mit dem Speichern von benutzerspezifischen Einstellungen nicht zu funktionieren, daran sollte noch gearbeitet werden</w:t>
+      </w:r>
+    </w:p>
+    <w:p>
+      <w:pPr>
+        <w:pStyle w:val="Listenabsatz"/>
+        <w:numPr>
+          <w:ilvl w:val="0"/>
+          <w:numId w:val="3"/>
+        </w:numPr>
+      </w:pPr>
+      <w:r>
+        <w:t>Verbesserungsvorschläge beinhalten oft eine noch benutzerfreundlichere Benutzeroberfläche, eine schnellere Performance und eine bessere Stabilität</w:t>
+      </w:r>
+    </w:p>
+    <w:p>
+      <w:pPr>
+        <w:pStyle w:val="Listenabsatz"/>
+        <w:numPr>
+          <w:ilvl w:val="0"/>
+          <w:numId w:val="3"/>
+        </w:numPr>
+      </w:pPr>
+      <w:r>
+        <w:lastRenderedPageBreak/>
+        <w:t>Zusätzliche Funktionen wie interaktive Karten, personalisierte Reiseempfehlungen oder erweiterte Filtermöglichkeiten</w:t>
+      </w:r>
     </w:p>
     <w:sectPr>
       <w:pgSz w:w="11906" w:h="16838"/>
@@ -210,8 +1430,120 @@
 </file>
 
 <file path=word/numbering.xml><?xml version="1.0" encoding="utf-8"?>
-<w:numbering xmlns:wpc="http://schemas.microsoft.com/office/word/2010/wordprocessingCanvas" xmlns:cx="http://schemas.microsoft.com/office/drawing/2014/chartex" xmlns:cx1="http://schemas.microsoft.com/office/drawing/2015/9/8/chartex" xmlns:cx2="http://schemas.microsoft.com/office/drawing/2015/10/21/chartex" xmlns:cx3="http://schemas.microsoft.com/office/drawing/2016/5/9/chartex" xmlns:cx4="http://schemas.microsoft.com/office/drawing/2016/5/10/chartex" xmlns:cx5="http://schemas.microsoft.com/office/drawing/2016/5/11/chartex" xmlns:cx6="http://schemas.microsoft.com/office/drawing/2016/5/12/chartex" xmlns:cx7="http://schemas.microsoft.com/office/drawing/2016/5/13/chartex" xmlns:cx8="http://schemas.microsoft.com/office/drawing/2016/5/14/chartex" xmlns:mc="http://schemas.openxmlformats.org/markup-compatibility/2006" xmlns:aink="http://schemas.microsoft.com/office/drawing/2016/ink" xmlns:am3d="http://schemas.microsoft.com/office/drawing/2017/model3d" xmlns:o="urn:schemas-microsoft-com:office:office" xmlns:oel="http://schemas.microsoft.com/office/2019/extlst" xmlns:r="http://schemas.openxmlformats.org/officeDocument/2006/relationships" xmlns:m="http://schemas.openxmlformats.org/officeDocument/2006/math" xmlns:v="urn:schemas-microsoft-com:vml" xmlns:wp14="http://schemas.microsoft.com/office/word/2010/wordprocessingDrawing" xmlns:wp="http://schemas.openxmlformats.org/drawingml/2006/wordprocessingDrawing" xmlns:w10="urn:schemas-microsoft-com:office:word" xmlns:w="http://schemas.openxmlformats.org/wordprocessingml/2006/main" xmlns:w14="http://schemas.microsoft.com/office/word/2010/wordml" xmlns:w15="http://schemas.microsoft.com/office/word/2012/wordml" xmlns:w16cex="http://schemas.microsoft.com/office/word/2018/wordml/cex" xmlns:w16cid="http://schemas.microsoft.com/office/word/2016/wordml/cid" xmlns:w16="http://schemas.microsoft.com/office/word/2018/wordml" xmlns:w16sdtdh="http://schemas.microsoft.com/office/word/2020/wordml/sdtdatahash" xmlns:w16se="http://schemas.microsoft.com/office/word/2015/wordml/symex" xmlns:wpg="http://schemas.microsoft.com/office/word/2010/wordprocessingGroup" xmlns:wpi="http://schemas.microsoft.com/office/word/2010/wordprocessingInk" xmlns:wne="http://schemas.microsoft.com/office/word/2006/wordml" xmlns:wps="http://schemas.microsoft.com/office/word/2010/wordprocessingShape" mc:Ignorable="w14 w15 w16se w16cid w16 w16cex w16sdtdh wp14">
+<w:numbering xmlns:wpc="http://schemas.microsoft.com/office/word/2010/wordprocessingCanvas" xmlns:cx="http://schemas.microsoft.com/office/drawing/2014/chartex" xmlns:cx1="http://schemas.microsoft.com/office/drawing/2015/9/8/chartex" xmlns:cx2="http://schemas.microsoft.com/office/drawing/2015/10/21/chartex" xmlns:cx3="http://schemas.microsoft.com/office/drawing/2016/5/9/chartex" xmlns:cx4="http://schemas.microsoft.com/office/drawing/2016/5/10/chartex" xmlns:cx5="http://schemas.microsoft.com/office/drawing/2016/5/11/chartex" xmlns:cx6="http://schemas.microsoft.com/office/drawing/2016/5/12/chartex" xmlns:cx7="http://schemas.microsoft.com/office/drawing/2016/5/13/chartex" xmlns:cx8="http://schemas.microsoft.com/office/drawing/2016/5/14/chartex" xmlns:mc="http://schemas.openxmlformats.org/markup-compatibility/2006" xmlns:aink="http://schemas.microsoft.com/office/drawing/2016/ink" xmlns:am3d="http://schemas.microsoft.com/office/drawing/2017/model3d" xmlns:o="urn:schemas-microsoft-com:office:office" xmlns:oel="http://schemas.microsoft.com/office/2019/extlst" xmlns:r="http://schemas.openxmlformats.org/officeDocument/2006/relationships" xmlns:m="http://schemas.openxmlformats.org/officeDocument/2006/math" xmlns:v="urn:schemas-microsoft-com:vml" xmlns:wp14="http://schemas.microsoft.com/office/word/2010/wordprocessingDrawing" xmlns:wp="http://schemas.openxmlformats.org/drawingml/2006/wordprocessingDrawing" xmlns:w10="urn:schemas-microsoft-com:office:word" xmlns:w="http://schemas.openxmlformats.org/wordprocessingml/2006/main" xmlns:w14="http://schemas.microsoft.com/office/word/2010/wordml" xmlns:w15="http://schemas.microsoft.com/office/word/2012/wordml" xmlns:w16cex="http://schemas.microsoft.com/office/word/2018/wordml/cex" xmlns:w16cid="http://schemas.microsoft.com/office/word/2016/wordml/cid" xmlns:w16="http://schemas.microsoft.com/office/word/2018/wordml" xmlns:w16du="http://schemas.microsoft.com/office/word/2023/wordml/word16du" xmlns:w16sdtdh="http://schemas.microsoft.com/office/word/2020/wordml/sdtdatahash" xmlns:w16se="http://schemas.microsoft.com/office/word/2015/wordml/symex" xmlns:wpg="http://schemas.microsoft.com/office/word/2010/wordprocessingGroup" xmlns:wpi="http://schemas.microsoft.com/office/word/2010/wordprocessingInk" xmlns:wne="http://schemas.microsoft.com/office/word/2006/wordml" xmlns:wps="http://schemas.microsoft.com/office/word/2010/wordprocessingShape" mc:Ignorable="w14 w15 w16se w16cid w16 w16cex w16sdtdh wp14">
   <w:abstractNum w:abstractNumId="0" w15:restartNumberingAfterBreak="0">
+    <w:nsid w:val="32C61A07"/>
+    <w:multiLevelType w:val="hybridMultilevel"/>
+    <w:tmpl w:val="8E0499F0"/>
+    <w:lvl w:ilvl="0" w:tplc="AA0AEC1C">
+      <w:numFmt w:val="bullet"/>
+      <w:lvlText w:val="-"/>
+      <w:lvlJc w:val="left"/>
+      <w:pPr>
+        <w:ind w:left="720" w:hanging="360"/>
+      </w:pPr>
+      <w:rPr>
+        <w:rFonts w:ascii="Calibri" w:eastAsiaTheme="minorHAnsi" w:hAnsi="Calibri" w:cs="Calibri" w:hint="default"/>
+      </w:rPr>
+    </w:lvl>
+    <w:lvl w:ilvl="1" w:tplc="04070003" w:tentative="1">
+      <w:start w:val="1"/>
+      <w:numFmt w:val="bullet"/>
+      <w:lvlText w:val="o"/>
+      <w:lvlJc w:val="left"/>
+      <w:pPr>
+        <w:ind w:left="1440" w:hanging="360"/>
+      </w:pPr>
+      <w:rPr>
+        <w:rFonts w:ascii="Courier New" w:hAnsi="Courier New" w:cs="Courier New" w:hint="default"/>
+      </w:rPr>
+    </w:lvl>
+    <w:lvl w:ilvl="2" w:tplc="04070005" w:tentative="1">
+      <w:start w:val="1"/>
+      <w:numFmt w:val="bullet"/>
+      <w:lvlText w:val=""/>
+      <w:lvlJc w:val="left"/>
+      <w:pPr>
+        <w:ind w:left="2160" w:hanging="360"/>
+      </w:pPr>
+      <w:rPr>
+        <w:rFonts w:ascii="Wingdings" w:hAnsi="Wingdings" w:hint="default"/>
+      </w:rPr>
+    </w:lvl>
+    <w:lvl w:ilvl="3" w:tplc="04070001" w:tentative="1">
+      <w:start w:val="1"/>
+      <w:numFmt w:val="bullet"/>
+      <w:lvlText w:val=""/>
+      <w:lvlJc w:val="left"/>
+      <w:pPr>
+        <w:ind w:left="2880" w:hanging="360"/>
+      </w:pPr>
+      <w:rPr>
+        <w:rFonts w:ascii="Symbol" w:hAnsi="Symbol" w:hint="default"/>
+      </w:rPr>
+    </w:lvl>
+    <w:lvl w:ilvl="4" w:tplc="04070003" w:tentative="1">
+      <w:start w:val="1"/>
+      <w:numFmt w:val="bullet"/>
+      <w:lvlText w:val="o"/>
+      <w:lvlJc w:val="left"/>
+      <w:pPr>
+        <w:ind w:left="3600" w:hanging="360"/>
+      </w:pPr>
+      <w:rPr>
+        <w:rFonts w:ascii="Courier New" w:hAnsi="Courier New" w:cs="Courier New" w:hint="default"/>
+      </w:rPr>
+    </w:lvl>
+    <w:lvl w:ilvl="5" w:tplc="04070005" w:tentative="1">
+      <w:start w:val="1"/>
+      <w:numFmt w:val="bullet"/>
+      <w:lvlText w:val=""/>
+      <w:lvlJc w:val="left"/>
+      <w:pPr>
+        <w:ind w:left="4320" w:hanging="360"/>
+      </w:pPr>
+      <w:rPr>
+        <w:rFonts w:ascii="Wingdings" w:hAnsi="Wingdings" w:hint="default"/>
+      </w:rPr>
+    </w:lvl>
+    <w:lvl w:ilvl="6" w:tplc="04070001" w:tentative="1">
+      <w:start w:val="1"/>
+      <w:numFmt w:val="bullet"/>
+      <w:lvlText w:val=""/>
+      <w:lvlJc w:val="left"/>
+      <w:pPr>
+        <w:ind w:left="5040" w:hanging="360"/>
+      </w:pPr>
+      <w:rPr>
+        <w:rFonts w:ascii="Symbol" w:hAnsi="Symbol" w:hint="default"/>
+      </w:rPr>
+    </w:lvl>
+    <w:lvl w:ilvl="7" w:tplc="04070003" w:tentative="1">
+      <w:start w:val="1"/>
+      <w:numFmt w:val="bullet"/>
+      <w:lvlText w:val="o"/>
+      <w:lvlJc w:val="left"/>
+      <w:pPr>
+        <w:ind w:left="5760" w:hanging="360"/>
+      </w:pPr>
+      <w:rPr>
+        <w:rFonts w:ascii="Courier New" w:hAnsi="Courier New" w:cs="Courier New" w:hint="default"/>
+      </w:rPr>
+    </w:lvl>
+    <w:lvl w:ilvl="8" w:tplc="04070005" w:tentative="1">
+      <w:start w:val="1"/>
+      <w:numFmt w:val="bullet"/>
+      <w:lvlText w:val=""/>
+      <w:lvlJc w:val="left"/>
+      <w:pPr>
+        <w:ind w:left="6480" w:hanging="360"/>
+      </w:pPr>
+      <w:rPr>
+        <w:rFonts w:ascii="Wingdings" w:hAnsi="Wingdings" w:hint="default"/>
+      </w:rPr>
+    </w:lvl>
+  </w:abstractNum>
+  <w:abstractNum w:abstractNumId="1" w15:restartNumberingAfterBreak="0">
     <w:nsid w:val="4054076E"/>
     <w:multiLevelType w:val="hybridMultilevel"/>
     <w:tmpl w:val="998E733A"/>
@@ -300,7 +1632,7 @@
       </w:pPr>
     </w:lvl>
   </w:abstractNum>
-  <w:abstractNum w:abstractNumId="1" w15:restartNumberingAfterBreak="0">
+  <w:abstractNum w:abstractNumId="2" w15:restartNumberingAfterBreak="0">
     <w:nsid w:val="7A316A2A"/>
     <w:multiLevelType w:val="hybridMultilevel"/>
     <w:tmpl w:val="1FCAE6FA"/>
@@ -390,10 +1722,13 @@
     </w:lvl>
   </w:abstractNum>
   <w:num w:numId="1" w16cid:durableId="1877959331">
-    <w:abstractNumId w:val="0"/>
+    <w:abstractNumId w:val="1"/>
   </w:num>
   <w:num w:numId="2" w16cid:durableId="1224831121">
-    <w:abstractNumId w:val="1"/>
+    <w:abstractNumId w:val="2"/>
+  </w:num>
+  <w:num w:numId="3" w16cid:durableId="1183082274">
+    <w:abstractNumId w:val="0"/>
   </w:num>
 </w:numbering>
 </file>

</xml_diff>